<commit_message>
Actualizacion de tareas 3 y 5
</commit_message>
<xml_diff>
--- a/Entrega3/Ejercitación 3.docx
+++ b/Entrega3/Ejercitación 3.docx
@@ -31,21 +31,7 @@
         <w:rPr>
           <w:lang w:val="es-ES"/>
         </w:rPr>
-        <w:t xml:space="preserve">Se procede a instalar el GUI en la máquina virtual de Linux con las configuraciones predefinidas y desde el </w:t>
-      </w:r>
-      <w:proofErr w:type="spellStart"/>
-      <w:r>
-        <w:rPr>
-          <w:lang w:val="es-ES"/>
-        </w:rPr>
-        <w:t>root</w:t>
-      </w:r>
-      <w:proofErr w:type="spellEnd"/>
-      <w:r>
-        <w:rPr>
-          <w:lang w:val="es-ES"/>
-        </w:rPr>
-        <w:t>.</w:t>
+        <w:t>Se procede a instalar el GUI en la máquina virtual de Linux con las configuraciones predefinidas y desde el root.</w:t>
       </w:r>
     </w:p>
     <w:p>
@@ -57,6 +43,7 @@
       </w:pPr>
       <w:r>
         <w:rPr>
+          <w:noProof/>
           <w:lang w:val="es-ES"/>
         </w:rPr>
         <w:drawing>
@@ -139,6 +126,7 @@
       </w:pPr>
       <w:r>
         <w:rPr>
+          <w:noProof/>
           <w:lang w:val="es-ES"/>
         </w:rPr>
         <w:drawing>
@@ -196,58 +184,8 @@
         <w:rPr>
           <w:lang w:val="es-ES"/>
         </w:rPr>
-        <w:t xml:space="preserve">sudo </w:t>
-      </w:r>
-      <w:proofErr w:type="spellStart"/>
-      <w:r>
-        <w:rPr>
-          <w:lang w:val="es-ES"/>
-        </w:rPr>
-        <w:t>apt</w:t>
-      </w:r>
-      <w:proofErr w:type="spellEnd"/>
-      <w:r>
-        <w:rPr>
-          <w:lang w:val="es-ES"/>
-        </w:rPr>
-        <w:t xml:space="preserve"> </w:t>
-      </w:r>
-      <w:proofErr w:type="spellStart"/>
-      <w:r>
-        <w:rPr>
-          <w:lang w:val="es-ES"/>
-        </w:rPr>
-        <w:t>update</w:t>
-      </w:r>
-      <w:proofErr w:type="spellEnd"/>
-      <w:r>
-        <w:rPr>
-          <w:lang w:val="es-ES"/>
-        </w:rPr>
-        <w:t xml:space="preserve"> y sudo </w:t>
-      </w:r>
-      <w:proofErr w:type="spellStart"/>
-      <w:r>
-        <w:rPr>
-          <w:lang w:val="es-ES"/>
-        </w:rPr>
-        <w:t>apt</w:t>
-      </w:r>
-      <w:proofErr w:type="spellEnd"/>
-      <w:r>
-        <w:rPr>
-          <w:lang w:val="es-ES"/>
-        </w:rPr>
-        <w:t xml:space="preserve"> </w:t>
-      </w:r>
-      <w:proofErr w:type="spellStart"/>
-      <w:r>
-        <w:rPr>
-          <w:lang w:val="es-ES"/>
-        </w:rPr>
-        <w:t>upgrade</w:t>
-      </w:r>
-      <w:proofErr w:type="spellEnd"/>
+        <w:t>sudo apt update y sudo apt upgrade</w:t>
+      </w:r>
       <w:r>
         <w:rPr>
           <w:lang w:val="es-ES"/>
@@ -258,30 +196,8 @@
         <w:rPr>
           <w:lang w:val="es-ES"/>
         </w:rPr>
-        <w:t xml:space="preserve">sudo </w:t>
-      </w:r>
-      <w:proofErr w:type="spellStart"/>
-      <w:r>
-        <w:rPr>
-          <w:lang w:val="es-ES"/>
-        </w:rPr>
-        <w:t>apt-get</w:t>
-      </w:r>
-      <w:proofErr w:type="spellEnd"/>
-      <w:r>
-        <w:rPr>
-          <w:lang w:val="es-ES"/>
-        </w:rPr>
-        <w:t xml:space="preserve"> </w:t>
-      </w:r>
-      <w:proofErr w:type="spellStart"/>
-      <w:r>
-        <w:rPr>
-          <w:lang w:val="es-ES"/>
-        </w:rPr>
-        <w:t>update</w:t>
-      </w:r>
-      <w:proofErr w:type="spellEnd"/>
+        <w:t>sudo apt-get update</w:t>
+      </w:r>
       <w:r>
         <w:rPr>
           <w:lang w:val="es-ES"/>
@@ -292,35 +208,7 @@
         <w:rPr>
           <w:lang w:val="es-ES"/>
         </w:rPr>
-        <w:t xml:space="preserve">sudo </w:t>
-      </w:r>
-      <w:proofErr w:type="spellStart"/>
-      <w:r>
-        <w:rPr>
-          <w:lang w:val="es-ES"/>
-        </w:rPr>
-        <w:t>apt-get</w:t>
-      </w:r>
-      <w:proofErr w:type="spellEnd"/>
-      <w:r>
-        <w:rPr>
-          <w:lang w:val="es-ES"/>
-        </w:rPr>
-        <w:t xml:space="preserve"> </w:t>
-      </w:r>
-      <w:proofErr w:type="spellStart"/>
-      <w:r>
-        <w:rPr>
-          <w:lang w:val="es-ES"/>
-        </w:rPr>
-        <w:t>install</w:t>
-      </w:r>
-      <w:proofErr w:type="spellEnd"/>
-      <w:r>
-        <w:rPr>
-          <w:lang w:val="es-ES"/>
-        </w:rPr>
-        <w:t xml:space="preserve"> </w:t>
+        <w:t xml:space="preserve">sudo apt-get install </w:t>
       </w:r>
       <w:r>
         <w:rPr>
@@ -329,7 +217,152 @@
         <w:t>Firefox.</w:t>
       </w:r>
     </w:p>
-    <w:p/>
+    <w:p>
+      <w:pPr>
+        <w:jc w:val="both"/>
+      </w:pPr>
+      <w:r>
+        <w:t xml:space="preserve">Luego de esto se instala Git mediante la sentencia </w:t>
+      </w:r>
+      <w:r>
+        <w:t>apt-get install git-core</w:t>
+      </w:r>
+      <w:r>
+        <w:t xml:space="preserve"> desde la maquina virtual y se procede a generar el token y a clonar el repositorio.</w:t>
+      </w:r>
+    </w:p>
+    <w:p>
+      <w:r>
+        <w:drawing>
+          <wp:inline distT="0" distB="0" distL="0" distR="0" wp14:anchorId="20451768" wp14:editId="7B9DA14B">
+            <wp:extent cx="5612130" cy="4263390"/>
+            <wp:effectExtent l="0" t="0" r="7620" b="3810"/>
+            <wp:docPr id="3" name="Imagen 3"/>
+            <wp:cNvGraphicFramePr>
+              <a:graphicFrameLocks xmlns:a="http://schemas.openxmlformats.org/drawingml/2006/main" noChangeAspect="1"/>
+            </wp:cNvGraphicFramePr>
+            <a:graphic xmlns:a="http://schemas.openxmlformats.org/drawingml/2006/main">
+              <a:graphicData uri="http://schemas.openxmlformats.org/drawingml/2006/picture">
+                <pic:pic xmlns:pic="http://schemas.openxmlformats.org/drawingml/2006/picture">
+                  <pic:nvPicPr>
+                    <pic:cNvPr id="1" name=""/>
+                    <pic:cNvPicPr/>
+                  </pic:nvPicPr>
+                  <pic:blipFill>
+                    <a:blip r:embed="rId7"/>
+                    <a:stretch>
+                      <a:fillRect/>
+                    </a:stretch>
+                  </pic:blipFill>
+                  <pic:spPr>
+                    <a:xfrm>
+                      <a:off x="0" y="0"/>
+                      <a:ext cx="5612130" cy="4263390"/>
+                    </a:xfrm>
+                    <a:prstGeom prst="rect">
+                      <a:avLst/>
+                    </a:prstGeom>
+                  </pic:spPr>
+                </pic:pic>
+              </a:graphicData>
+            </a:graphic>
+          </wp:inline>
+        </w:drawing>
+      </w:r>
+    </w:p>
+    <w:p>
+      <w:pPr>
+        <w:jc w:val="both"/>
+      </w:pPr>
+      <w:r>
+        <w:t>Para después realizar el push del txt con las preguntas de la actividad y luego el pull desde nuestra maquina Windows.</w:t>
+      </w:r>
+    </w:p>
+    <w:p>
+      <w:pPr>
+        <w:jc w:val="both"/>
+      </w:pPr>
+      <w:r>
+        <w:lastRenderedPageBreak/>
+        <w:drawing>
+          <wp:inline distT="0" distB="0" distL="0" distR="0" wp14:anchorId="28C77E4A" wp14:editId="55D11392">
+            <wp:extent cx="5612130" cy="4262120"/>
+            <wp:effectExtent l="0" t="0" r="7620" b="5080"/>
+            <wp:docPr id="4" name="Imagen 4"/>
+            <wp:cNvGraphicFramePr>
+              <a:graphicFrameLocks xmlns:a="http://schemas.openxmlformats.org/drawingml/2006/main" noChangeAspect="1"/>
+            </wp:cNvGraphicFramePr>
+            <a:graphic xmlns:a="http://schemas.openxmlformats.org/drawingml/2006/main">
+              <a:graphicData uri="http://schemas.openxmlformats.org/drawingml/2006/picture">
+                <pic:pic xmlns:pic="http://schemas.openxmlformats.org/drawingml/2006/picture">
+                  <pic:nvPicPr>
+                    <pic:cNvPr id="1" name=""/>
+                    <pic:cNvPicPr/>
+                  </pic:nvPicPr>
+                  <pic:blipFill>
+                    <a:blip r:embed="rId8"/>
+                    <a:stretch>
+                      <a:fillRect/>
+                    </a:stretch>
+                  </pic:blipFill>
+                  <pic:spPr>
+                    <a:xfrm>
+                      <a:off x="0" y="0"/>
+                      <a:ext cx="5612130" cy="4262120"/>
+                    </a:xfrm>
+                    <a:prstGeom prst="rect">
+                      <a:avLst/>
+                    </a:prstGeom>
+                  </pic:spPr>
+                </pic:pic>
+              </a:graphicData>
+            </a:graphic>
+          </wp:inline>
+        </w:drawing>
+      </w:r>
+    </w:p>
+    <w:p>
+      <w:pPr>
+        <w:jc w:val="both"/>
+      </w:pPr>
+      <w:r>
+        <w:drawing>
+          <wp:inline distT="0" distB="0" distL="0" distR="0" wp14:anchorId="75878DAB" wp14:editId="0D139BE9">
+            <wp:extent cx="5612130" cy="2724785"/>
+            <wp:effectExtent l="0" t="0" r="7620" b="0"/>
+            <wp:docPr id="5" name="Imagen 5"/>
+            <wp:cNvGraphicFramePr>
+              <a:graphicFrameLocks xmlns:a="http://schemas.openxmlformats.org/drawingml/2006/main" noChangeAspect="1"/>
+            </wp:cNvGraphicFramePr>
+            <a:graphic xmlns:a="http://schemas.openxmlformats.org/drawingml/2006/main">
+              <a:graphicData uri="http://schemas.openxmlformats.org/drawingml/2006/picture">
+                <pic:pic xmlns:pic="http://schemas.openxmlformats.org/drawingml/2006/picture">
+                  <pic:nvPicPr>
+                    <pic:cNvPr id="1" name=""/>
+                    <pic:cNvPicPr/>
+                  </pic:nvPicPr>
+                  <pic:blipFill>
+                    <a:blip r:embed="rId9"/>
+                    <a:stretch>
+                      <a:fillRect/>
+                    </a:stretch>
+                  </pic:blipFill>
+                  <pic:spPr>
+                    <a:xfrm>
+                      <a:off x="0" y="0"/>
+                      <a:ext cx="5612130" cy="2724785"/>
+                    </a:xfrm>
+                    <a:prstGeom prst="rect">
+                      <a:avLst/>
+                    </a:prstGeom>
+                  </pic:spPr>
+                </pic:pic>
+              </a:graphicData>
+            </a:graphic>
+          </wp:inline>
+        </w:drawing>
+      </w:r>
+    </w:p>
     <w:sectPr>
       <w:pgSz w:w="12240" w:h="15840"/>
       <w:pgMar w:top="1417" w:right="1701" w:bottom="1417" w:left="1701" w:header="708" w:footer="708" w:gutter="0"/>

</xml_diff>